<commit_message>
Stats updates to code and disso
</commit_message>
<xml_diff>
--- a/Research/Previous/Reflection.docx
+++ b/Research/Previous/Reflection.docx
@@ -3,6 +3,8 @@
 <w:document xmlns:wpc="http://schemas.microsoft.com/office/word/2010/wordprocessingCanvas" xmlns:cx="http://schemas.microsoft.com/office/drawing/2014/chartex" xmlns:cx1="http://schemas.microsoft.com/office/drawing/2015/9/8/chartex" xmlns:cx2="http://schemas.microsoft.com/office/drawing/2015/10/21/chartex" xmlns:cx3="http://schemas.microsoft.com/office/drawing/2016/5/9/chartex" xmlns:cx4="http://schemas.microsoft.com/office/drawing/2016/5/10/chartex" xmlns:cx5="http://schemas.microsoft.com/office/drawing/2016/5/11/chartex" xmlns:cx6="http://schemas.microsoft.com/office/drawing/2016/5/12/chartex" xmlns:cx7="http://schemas.microsoft.com/office/drawing/2016/5/13/chartex" xmlns:cx8="http://schemas.microsoft.com/office/drawing/2016/5/14/chartex" xmlns:mc="http://schemas.openxmlformats.org/markup-compatibility/2006" xmlns:aink="http://schemas.microsoft.com/office/drawing/2016/ink" xmlns:am3d="http://schemas.microsoft.com/office/drawing/2017/model3d" xmlns:o="urn:schemas-microsoft-com:office:office" xmlns:r="http://schemas.openxmlformats.org/officeDocument/2006/relationships" xmlns:m="http://schemas.openxmlformats.org/officeDocument/2006/math" xmlns:v="urn:schemas-microsoft-com:vml" xmlns:wp14="http://schemas.microsoft.com/office/word/2010/wordprocessingDrawing" xmlns:wp="http://schemas.openxmlformats.org/drawingml/2006/wordprocessingDrawing" xmlns:w10="urn:schemas-microsoft-com:office:word" xmlns:w="http://schemas.openxmlformats.org/wordprocessingml/2006/main" xmlns:w14="http://schemas.microsoft.com/office/word/2010/wordml" xmlns:w15="http://schemas.microsoft.com/office/word/2012/wordml" xmlns:w16cid="http://schemas.microsoft.com/office/word/2016/wordml/cid" xmlns:w16se="http://schemas.microsoft.com/office/word/2015/wordml/symex" xmlns:wpg="http://schemas.microsoft.com/office/word/2010/wordprocessingGroup" xmlns:wpi="http://schemas.microsoft.com/office/word/2010/wordprocessingInk" xmlns:wne="http://schemas.microsoft.com/office/word/2006/wordml" xmlns:wps="http://schemas.microsoft.com/office/word/2010/wordprocessingShape" mc:Ignorable="w14 w15 w16se w16cid wp14">
   <w:body>
     <w:p>
+      <w:bookmarkStart w:id="0" w:name="_GoBack"/>
+      <w:bookmarkEnd w:id="0"/>
       <w:r>
         <w:t>How the data was split</w:t>
       </w:r>
@@ -805,8 +807,6 @@
       <w:r>
         <w:t>The implementation of the machine learning algorithms seemed to be frightening. And it was at first. There was a learning curve for the understanding of how they work. Small things such the training set, the testing set, supervised and unsupervised learning, different types and techniques to do the same thing. The availability of so many different techniques is what encouraged me to try out different ones and statistically analyse which one worked best. The coding and actual implementation of the code for the k- NN regression and linear regression didn’t take as long as understanding their concepts did.</w:t>
       </w:r>
-      <w:bookmarkStart w:id="0" w:name="_GoBack"/>
-      <w:bookmarkEnd w:id="0"/>
     </w:p>
     <w:p/>
     <w:p/>
@@ -817,10 +817,7 @@
       </w:r>
     </w:p>
     <w:p>
-      <w:r>
-        <w:br/>
-      </w:r>
-      <w:r>
+      <w:pPr>
         <w:rPr>
           <w:rFonts w:ascii="Arial" w:hAnsi="Arial" w:cs="Arial"/>
           <w:color w:val="000000"/>
@@ -828,9 +825,34 @@
           <w:szCs w:val="18"/>
           <w:shd w:val="clear" w:color="auto" w:fill="F4F4F4"/>
         </w:rPr>
+      </w:pPr>
+      <w:r>
+        <w:br/>
+      </w:r>
+      <w:r>
+        <w:rPr>
+          <w:rFonts w:ascii="Arial" w:hAnsi="Arial" w:cs="Arial"/>
+          <w:color w:val="000000"/>
+          <w:sz w:val="18"/>
+          <w:szCs w:val="18"/>
+          <w:shd w:val="clear" w:color="auto" w:fill="F4F4F4"/>
+        </w:rPr>
         <w:t>This issues paper explores voluntary euthanasia. It is not intended to be exhaustive, however it aims to add to considerations of this very complex and sensitive topic through analysis of the domestic regulatory environment relating to both passive and active forms of voluntary euthanasia, and of relevant international laws by way of comparison with domestic regulation. It concludes with a human rights-based analysis of voluntary euthanasia and...</w:t>
       </w:r>
     </w:p>
+    <w:p>
+      <w:pPr>
+        <w:rPr>
+          <w:rFonts w:ascii="Arial" w:hAnsi="Arial" w:cs="Arial"/>
+          <w:color w:val="000000"/>
+          <w:sz w:val="18"/>
+          <w:szCs w:val="18"/>
+          <w:shd w:val="clear" w:color="auto" w:fill="F4F4F4"/>
+        </w:rPr>
+      </w:pPr>
+    </w:p>
+    <w:p/>
+    <w:p/>
     <w:sectPr>
       <w:pgSz w:w="11906" w:h="16838"/>
       <w:pgMar w:top="1440" w:right="1440" w:bottom="1440" w:left="1440" w:header="708" w:footer="708" w:gutter="0"/>

</xml_diff>